<commit_message>
Update Intellectual Property Assignment Agreement.docx
</commit_message>
<xml_diff>
--- a/Documents/Intellectual Property Assignment Agreement.docx
+++ b/Documents/Intellectual Property Assignment Agreement.docx
@@ -10,46 +10,22 @@
     <w:p/>
     <w:p>
       <w:r>
-        <w:t xml:space="preserve">This letter serves as a legal agreement between you and Derrick Adkins DBA Adkins Automation, with regards to the intellectual property rights of any work created by you within the </w:t>
-      </w:r>
-      <w:r>
-        <w:t>Wifi-Airflow-Control</w:t>
-      </w:r>
-      <w:r>
-        <w:t xml:space="preserve"> GitHub repository</w:t>
-      </w:r>
-      <w:r>
-        <w:t xml:space="preserve"> owned by the Adkins-Automation GitHub organization</w:t>
-      </w:r>
-      <w:r>
-        <w:t>.</w:t>
-      </w:r>
-    </w:p>
-    <w:p>
-      <w:r>
-        <w:t xml:space="preserve">By signing this letter, you agree that all intellectual property rights, including but not limited to patents, copyrights, trademarks, trade secrets, and any other proprietary rights, in any work created by you within the Derrick Adkins DBA Adkins Automation GitHub repository shall belong solely and exclusively to Derrick Adkins DBA Adkins Automation. You hereby transfer and assign to Derrick Adkins DBA Adkins Automation all right, title, and interest in and to </w:t>
-      </w:r>
-      <w:r>
-        <w:t>all</w:t>
-      </w:r>
-      <w:r>
-        <w:t xml:space="preserve"> intellectual property rights in such work, including any derivative works or improvements based on such work.</w:t>
-      </w:r>
-    </w:p>
-    <w:p>
-      <w:r>
-        <w:t>You represent and warrant that you have the full right and authority to enter into this agreement and that the work created by you within the Derrick Adkins DBA Adkins Automation GitHub repository does not infringe upon the intellectual property rights of any third party.</w:t>
-      </w:r>
-    </w:p>
-    <w:p>
-      <w:r>
-        <w:t xml:space="preserve">This agreement shall be binding upon you and your heirs, executors, administrators, and assigns. This agreement shall be governed by and construed in accordance with the laws of the state of </w:t>
-      </w:r>
-      <w:r>
-        <w:t>Ohio</w:t>
-      </w:r>
-      <w:r>
-        <w:t>, without giving effect to any principles of conflicts of law.</w:t>
+        <w:t>This letter serves as a legal agreement between you and Derrick Adkins DBA Adkins Automation, with regards to the intellectual property rights of any work created by you within the Wifi-Airflow-Control GitHub repository owned by the Adkins-Automation GitHub organization.</w:t>
+      </w:r>
+    </w:p>
+    <w:p>
+      <w:r>
+        <w:t>By signing this letter, you agree that all intellectual property rights, including but not limited to patents, copyrights, trademarks, trade secrets, and any other proprietary rights, in any work created by you within the Wifi-Airflow-Control GitHub repository shall belong solely and exclusively to Derrick Adkins DBA Adkins Automation. You hereby transfer and assign to Derrick Adkins DBA Adkins Automation all right, title, and interest in and to all intellectual property rights in such work, including any derivative works or improvements based on such work.</w:t>
+      </w:r>
+    </w:p>
+    <w:p>
+      <w:r>
+        <w:t>You represent and warrant that you have the full right and authority to enter into this agreement and that the work created by you within the Wifi-Airflow-Control GitHub repository does not infringe upon the intellectual property rights of any third party.</w:t>
+      </w:r>
+    </w:p>
+    <w:p>
+      <w:r>
+        <w:t>This agreement shall be binding upon you and your heirs, executors, administrators, and assigns. This agreement shall be governed by and construed in accordance with the laws of the state of Ohio, without giving effect to any principles of conflicts of law.</w:t>
       </w:r>
     </w:p>
     <w:p>

</xml_diff>